<commit_message>
Version of ontology document sent to IEEE Working Group
Former-commit-id: 9842e25e6b96265661ea2bf4cf76066b6ff934d0
</commit_message>
<xml_diff>
--- a/Ontology/Kitting/Industrial-Ontology-Overview.docx
+++ b/Ontology/Kitting/Industrial-Ontology-Overview.docx
@@ -69,70 +69,27 @@
           <w:sz w:val="26"/>
           <w:szCs w:val="26"/>
         </w:rPr>
-        <w:t xml:space="preserve"> </w:t>
-      </w:r>
-      <w:proofErr w:type="spellStart"/>
+        <w:t xml:space="preserve"> Kootbally, Anthony Pietromartire, and Craig Schlenoff</w:t>
+      </w:r>
+    </w:p>
+    <w:p>
+      <w:pPr>
+        <w:jc w:val="center"/>
+        <w:rPr>
+          <w:sz w:val="24"/>
+          <w:szCs w:val="24"/>
+        </w:rPr>
+      </w:pPr>
       <w:r>
         <w:rPr>
           <w:b/>
           <w:sz w:val="26"/>
           <w:szCs w:val="26"/>
         </w:rPr>
-        <w:t>Kootbally</w:t>
-      </w:r>
-      <w:proofErr w:type="spellEnd"/>
-      <w:r>
-        <w:rPr>
-          <w:b/>
-          <w:sz w:val="26"/>
-          <w:szCs w:val="26"/>
-        </w:rPr>
-        <w:t xml:space="preserve">, Anthony </w:t>
-      </w:r>
-      <w:proofErr w:type="spellStart"/>
-      <w:r>
-        <w:rPr>
-          <w:b/>
-          <w:sz w:val="26"/>
-          <w:szCs w:val="26"/>
-        </w:rPr>
-        <w:t>Pietromartire</w:t>
-      </w:r>
-      <w:proofErr w:type="spellEnd"/>
-      <w:r>
-        <w:rPr>
-          <w:b/>
-          <w:sz w:val="26"/>
-          <w:szCs w:val="26"/>
-        </w:rPr>
-        <w:t>, and Craig Schlenoff</w:t>
-      </w:r>
-    </w:p>
-    <w:p>
-      <w:pPr>
-        <w:jc w:val="center"/>
-        <w:rPr>
-          <w:b/>
-          <w:sz w:val="26"/>
-          <w:szCs w:val="26"/>
-        </w:rPr>
-      </w:pPr>
-      <w:r>
-        <w:rPr>
-          <w:b/>
-          <w:sz w:val="26"/>
-          <w:szCs w:val="26"/>
-        </w:rPr>
-        <w:t>October 22, 2012</w:t>
-      </w:r>
-    </w:p>
-    <w:p>
-      <w:pPr>
-        <w:rPr>
-          <w:sz w:val="24"/>
-          <w:szCs w:val="24"/>
-        </w:rPr>
-      </w:pPr>
+        <w:t>November 19, 2012</w:t>
+      </w:r>
+      <w:bookmarkStart w:id="0" w:name="_GoBack"/>
+      <w:bookmarkEnd w:id="0"/>
     </w:p>
     <w:p>
       <w:pPr>
@@ -983,21 +940,7 @@
           <w:sz w:val="24"/>
           <w:szCs w:val="24"/>
         </w:rPr>
-        <w:t xml:space="preserve"> in OWL (simple types in XML</w:t>
-      </w:r>
-      <w:r>
-        <w:rPr>
-          <w:sz w:val="24"/>
-          <w:szCs w:val="24"/>
-        </w:rPr>
-        <w:t> </w:t>
-      </w:r>
-      <w:r>
-        <w:rPr>
-          <w:sz w:val="24"/>
-          <w:szCs w:val="24"/>
-        </w:rPr>
-        <w:t>schema</w:t>
+        <w:t xml:space="preserve"> in OWL (simple types in XML schema</w:t>
       </w:r>
       <w:r>
         <w:rPr>
@@ -1083,7 +1026,37 @@
           <w:sz w:val="24"/>
           <w:szCs w:val="24"/>
         </w:rPr>
-        <w:t xml:space="preserve"> may be one of “degree” or “radian”. It specifies that any property that represents angles will be expressed in </w:t>
+        <w:t xml:space="preserve"> </w:t>
+      </w:r>
+      <w:r>
+        <w:rPr>
+          <w:sz w:val="24"/>
+          <w:szCs w:val="24"/>
+        </w:rPr>
+        <w:t xml:space="preserve">is constrained from the XML type </w:t>
+      </w:r>
+      <w:proofErr w:type="spellStart"/>
+      <w:r>
+        <w:rPr>
+          <w:sz w:val="24"/>
+          <w:szCs w:val="24"/>
+        </w:rPr>
+        <w:t>xsd:NMTOKEN</w:t>
+      </w:r>
+      <w:proofErr w:type="spellEnd"/>
+      <w:r>
+        <w:rPr>
+          <w:sz w:val="24"/>
+          <w:szCs w:val="24"/>
+        </w:rPr>
+        <w:t xml:space="preserve"> and </w:t>
+      </w:r>
+      <w:r>
+        <w:rPr>
+          <w:sz w:val="24"/>
+          <w:szCs w:val="24"/>
+        </w:rPr>
+        <w:t xml:space="preserve">may be one of “degree” or “radian”. It specifies that any property that represents angles will be expressed in </w:t>
       </w:r>
       <w:proofErr w:type="spellStart"/>
       <w:r>
@@ -1150,7 +1123,7 @@
           <w:sz w:val="24"/>
           <w:szCs w:val="24"/>
         </w:rPr>
-        <w:t xml:space="preserve"> is based off of the XML type </w:t>
+        <w:t xml:space="preserve"> is of the XML type </w:t>
       </w:r>
       <w:proofErr w:type="spellStart"/>
       <w:r>
@@ -1238,7 +1211,7 @@
           <w:sz w:val="24"/>
           <w:szCs w:val="24"/>
         </w:rPr>
-        <w:t xml:space="preserve"> is based off of the XML type </w:t>
+        <w:t xml:space="preserve"> is of the XML type </w:t>
       </w:r>
       <w:proofErr w:type="spellStart"/>
       <w:r>
@@ -1261,21 +1234,7 @@
           <w:sz w:val="24"/>
           <w:szCs w:val="24"/>
         </w:rPr>
-        <w:t> </w:t>
-      </w:r>
-      <w:r>
-        <w:rPr>
-          <w:sz w:val="24"/>
-          <w:szCs w:val="24"/>
-        </w:rPr>
-        <w:t>represents a decimal number of arbitrary precision. The format of</w:t>
-      </w:r>
-      <w:r>
-        <w:rPr>
-          <w:sz w:val="24"/>
-          <w:szCs w:val="24"/>
-        </w:rPr>
-        <w:t> </w:t>
+        <w:t> represents a decimal number of arbitrary precision. The format of </w:t>
       </w:r>
       <w:r>
         <w:rPr>
@@ -1297,14 +1256,7 @@
           <w:sz w:val="24"/>
           <w:szCs w:val="24"/>
         </w:rPr>
-        <w:t> </w:t>
-      </w:r>
-      <w:r>
-        <w:rPr>
-          <w:sz w:val="24"/>
-          <w:szCs w:val="24"/>
-        </w:rPr>
-        <w:t xml:space="preserve">is a sequence of digits optionally preceded by a sign ("+" or "-") and optionally containing a period. The value may start or end with a period. If the fractional part is 0 then the period and trailing zeros may be omitted. Leading and trailing zeros are permitted, but they are not considered significant. </w:t>
+        <w:t xml:space="preserve"> is a sequence of digits optionally preceded by a sign ("+" or "-") and optionally containing a period. The value may start or end with a period. If the fractional part is 0 then the period and trailing zeros may be omitted. Leading and trailing zeros are permitted, but they are not considered significant. </w:t>
       </w:r>
       <w:r>
         <w:rPr>
@@ -1396,7 +1348,37 @@
           <w:sz w:val="24"/>
           <w:szCs w:val="24"/>
         </w:rPr>
-        <w:t xml:space="preserve"> may be one of “inch”, “meter”, or “</w:t>
+        <w:t xml:space="preserve"> </w:t>
+      </w:r>
+      <w:r>
+        <w:rPr>
+          <w:sz w:val="24"/>
+          <w:szCs w:val="24"/>
+        </w:rPr>
+        <w:t xml:space="preserve">is constrained from the XML type </w:t>
+      </w:r>
+      <w:proofErr w:type="spellStart"/>
+      <w:r>
+        <w:rPr>
+          <w:sz w:val="24"/>
+          <w:szCs w:val="24"/>
+        </w:rPr>
+        <w:t>xsd:NMTOKEN</w:t>
+      </w:r>
+      <w:proofErr w:type="spellEnd"/>
+      <w:r>
+        <w:rPr>
+          <w:sz w:val="24"/>
+          <w:szCs w:val="24"/>
+        </w:rPr>
+        <w:t xml:space="preserve"> and </w:t>
+      </w:r>
+      <w:r>
+        <w:rPr>
+          <w:sz w:val="24"/>
+          <w:szCs w:val="24"/>
+        </w:rPr>
+        <w:t>may be one of “inch”, “meter”, or “</w:t>
       </w:r>
       <w:proofErr w:type="spellStart"/>
       <w:r>
@@ -1480,7 +1462,28 @@
           <w:sz w:val="24"/>
           <w:szCs w:val="24"/>
         </w:rPr>
-        <w:t xml:space="preserve"> is based off of the XML </w:t>
+        <w:t xml:space="preserve"> is </w:t>
+      </w:r>
+      <w:r>
+        <w:rPr>
+          <w:sz w:val="24"/>
+          <w:szCs w:val="24"/>
+        </w:rPr>
+        <w:t>of the</w:t>
+      </w:r>
+      <w:r>
+        <w:rPr>
+          <w:sz w:val="24"/>
+          <w:szCs w:val="24"/>
+        </w:rPr>
+        <w:t xml:space="preserve"> XML </w:t>
+      </w:r>
+      <w:r>
+        <w:rPr>
+          <w:sz w:val="24"/>
+          <w:szCs w:val="24"/>
+        </w:rPr>
+        <w:t xml:space="preserve">type </w:t>
       </w:r>
       <w:proofErr w:type="spellStart"/>
       <w:r>
@@ -1625,14 +1628,7 @@
           <w:sz w:val="24"/>
           <w:szCs w:val="24"/>
         </w:rPr>
-        <w:t xml:space="preserve">– </w:t>
-      </w:r>
-      <w:r>
-        <w:rPr>
-          <w:sz w:val="24"/>
-          <w:szCs w:val="24"/>
-        </w:rPr>
-        <w:t xml:space="preserve">A </w:t>
+        <w:t xml:space="preserve">– A </w:t>
       </w:r>
       <w:proofErr w:type="spellStart"/>
       <w:r>
@@ -1649,51 +1645,37 @@
           <w:sz w:val="24"/>
           <w:szCs w:val="24"/>
         </w:rPr>
-        <w:t xml:space="preserve"> is based off of the XML </w:t>
-      </w:r>
-      <w:proofErr w:type="spellStart"/>
-      <w:r>
-        <w:rPr>
-          <w:sz w:val="24"/>
-          <w:szCs w:val="24"/>
-        </w:rPr>
-        <w:t>xsd:</w:t>
-      </w:r>
-      <w:r>
-        <w:rPr>
-          <w:sz w:val="24"/>
-          <w:szCs w:val="24"/>
-        </w:rPr>
-        <w:t>NonNegative</w:t>
-      </w:r>
-      <w:r>
-        <w:rPr>
-          <w:sz w:val="24"/>
-          <w:szCs w:val="24"/>
-        </w:rPr>
-        <w:t>Integer</w:t>
-      </w:r>
-      <w:proofErr w:type="spellEnd"/>
-      <w:r>
-        <w:rPr>
-          <w:sz w:val="24"/>
-          <w:szCs w:val="24"/>
-        </w:rPr>
-        <w:t xml:space="preserve">. This is defined as an arbitrarily large </w:t>
-      </w:r>
-      <w:r>
-        <w:rPr>
-          <w:sz w:val="24"/>
-          <w:szCs w:val="24"/>
-        </w:rPr>
-        <w:t>nonnegative</w:t>
-      </w:r>
-      <w:r>
-        <w:rPr>
-          <w:sz w:val="24"/>
-          <w:szCs w:val="24"/>
-        </w:rPr>
-        <w:t xml:space="preserve"> integer. The digits may be optionally preceded by a plus (+) sign. Leading zeros are permitted, but decimal points are not.</w:t>
+        <w:t xml:space="preserve"> is of the XML </w:t>
+      </w:r>
+      <w:r>
+        <w:rPr>
+          <w:sz w:val="24"/>
+          <w:szCs w:val="24"/>
+        </w:rPr>
+        <w:t xml:space="preserve">type </w:t>
+      </w:r>
+      <w:proofErr w:type="spellStart"/>
+      <w:r>
+        <w:rPr>
+          <w:sz w:val="24"/>
+          <w:szCs w:val="24"/>
+        </w:rPr>
+        <w:t>xsd:n</w:t>
+      </w:r>
+      <w:r>
+        <w:rPr>
+          <w:sz w:val="24"/>
+          <w:szCs w:val="24"/>
+        </w:rPr>
+        <w:t>onNegativeInteger</w:t>
+      </w:r>
+      <w:proofErr w:type="spellEnd"/>
+      <w:r>
+        <w:rPr>
+          <w:sz w:val="24"/>
+          <w:szCs w:val="24"/>
+        </w:rPr>
+        <w:t>. This is defined as an arbitrarily large nonnegative integer. The digits may be optionally preceded by a plus (+) sign. Leading zeros are permitted, but decimal points are not.</w:t>
       </w:r>
     </w:p>
     <w:p>
@@ -1717,6 +1699,7 @@
           <w:sz w:val="24"/>
           <w:szCs w:val="24"/>
         </w:rPr>
+        <w:lastRenderedPageBreak/>
         <w:t>positiveDecimal</w:t>
       </w:r>
       <w:proofErr w:type="spellEnd"/>
@@ -1743,23 +1726,80 @@
           <w:sz w:val="24"/>
           <w:szCs w:val="24"/>
         </w:rPr>
-        <w:t xml:space="preserve"> is based off of the XML </w:t>
-      </w:r>
-      <w:proofErr w:type="spellStart"/>
-      <w:r>
-        <w:rPr>
-          <w:sz w:val="24"/>
-          <w:szCs w:val="24"/>
-        </w:rPr>
-        <w:t>PositiveDecimal</w:t>
-      </w:r>
-      <w:proofErr w:type="spellEnd"/>
-      <w:r>
-        <w:rPr>
-          <w:sz w:val="24"/>
-          <w:szCs w:val="24"/>
-        </w:rPr>
-        <w:t xml:space="preserve"> which is defined as a positive decimal greater than zero.</w:t>
+        <w:t xml:space="preserve"> is </w:t>
+      </w:r>
+      <w:r>
+        <w:rPr>
+          <w:sz w:val="24"/>
+          <w:szCs w:val="24"/>
+        </w:rPr>
+        <w:t xml:space="preserve">constrained from </w:t>
+      </w:r>
+      <w:r>
+        <w:rPr>
+          <w:sz w:val="24"/>
+          <w:szCs w:val="24"/>
+        </w:rPr>
+        <w:t xml:space="preserve">the XML </w:t>
+      </w:r>
+      <w:r>
+        <w:rPr>
+          <w:sz w:val="24"/>
+          <w:szCs w:val="24"/>
+        </w:rPr>
+        <w:t xml:space="preserve">type </w:t>
+      </w:r>
+      <w:proofErr w:type="spellStart"/>
+      <w:r>
+        <w:rPr>
+          <w:sz w:val="24"/>
+          <w:szCs w:val="24"/>
+        </w:rPr>
+        <w:t>xsd:d</w:t>
+      </w:r>
+      <w:r>
+        <w:rPr>
+          <w:sz w:val="24"/>
+          <w:szCs w:val="24"/>
+        </w:rPr>
+        <w:t>ecimal</w:t>
+      </w:r>
+      <w:proofErr w:type="spellEnd"/>
+      <w:r>
+        <w:rPr>
+          <w:sz w:val="24"/>
+          <w:szCs w:val="24"/>
+        </w:rPr>
+        <w:t xml:space="preserve"> </w:t>
+      </w:r>
+      <w:r>
+        <w:rPr>
+          <w:sz w:val="24"/>
+          <w:szCs w:val="24"/>
+        </w:rPr>
+        <w:t>and</w:t>
+      </w:r>
+      <w:r>
+        <w:rPr>
+          <w:sz w:val="24"/>
+          <w:szCs w:val="24"/>
+        </w:rPr>
+        <w:t xml:space="preserve"> is defined as a positive </w:t>
+      </w:r>
+      <w:r>
+        <w:rPr>
+          <w:b/>
+          <w:sz w:val="24"/>
+          <w:szCs w:val="24"/>
+        </w:rPr>
+        <w:t>decimal</w:t>
+      </w:r>
+      <w:r>
+        <w:rPr>
+          <w:sz w:val="24"/>
+          <w:szCs w:val="24"/>
+        </w:rPr>
+        <w:t xml:space="preserve"> greater than zero.</w:t>
       </w:r>
     </w:p>
     <w:p>
@@ -1783,7 +1823,6 @@
           <w:sz w:val="24"/>
           <w:szCs w:val="24"/>
         </w:rPr>
-        <w:lastRenderedPageBreak/>
         <w:t>positiveInteger</w:t>
       </w:r>
       <w:proofErr w:type="spellEnd"/>
@@ -1810,15 +1849,29 @@
           <w:sz w:val="24"/>
           <w:szCs w:val="24"/>
         </w:rPr>
-        <w:t xml:space="preserve"> is based off of the XML </w:t>
-      </w:r>
-      <w:proofErr w:type="spellStart"/>
-      <w:r>
-        <w:rPr>
-          <w:sz w:val="24"/>
-          <w:szCs w:val="24"/>
-        </w:rPr>
-        <w:t>xsd:PositiveInteger</w:t>
+        <w:t xml:space="preserve"> is of the XML</w:t>
+      </w:r>
+      <w:r>
+        <w:rPr>
+          <w:sz w:val="24"/>
+          <w:szCs w:val="24"/>
+        </w:rPr>
+        <w:t xml:space="preserve"> type </w:t>
+      </w:r>
+      <w:proofErr w:type="spellStart"/>
+      <w:r>
+        <w:rPr>
+          <w:sz w:val="24"/>
+          <w:szCs w:val="24"/>
+        </w:rPr>
+        <w:t>xsd:p</w:t>
+      </w:r>
+      <w:r>
+        <w:rPr>
+          <w:sz w:val="24"/>
+          <w:szCs w:val="24"/>
+        </w:rPr>
+        <w:t>ositiveInteger</w:t>
       </w:r>
       <w:proofErr w:type="spellEnd"/>
       <w:r>
@@ -1880,7 +1933,35 @@
           <w:sz w:val="24"/>
           <w:szCs w:val="24"/>
         </w:rPr>
-        <w:t xml:space="preserve"> is based off of the XML </w:t>
+        <w:t xml:space="preserve"> is </w:t>
+      </w:r>
+      <w:r>
+        <w:rPr>
+          <w:sz w:val="24"/>
+          <w:szCs w:val="24"/>
+        </w:rPr>
+        <w:t xml:space="preserve">of </w:t>
+      </w:r>
+      <w:r>
+        <w:rPr>
+          <w:sz w:val="24"/>
+          <w:szCs w:val="24"/>
+        </w:rPr>
+        <w:t>the XML</w:t>
+      </w:r>
+      <w:r>
+        <w:rPr>
+          <w:sz w:val="24"/>
+          <w:szCs w:val="24"/>
+        </w:rPr>
+        <w:t xml:space="preserve"> type</w:t>
+      </w:r>
+      <w:r>
+        <w:rPr>
+          <w:sz w:val="24"/>
+          <w:szCs w:val="24"/>
+        </w:rPr>
+        <w:t xml:space="preserve"> </w:t>
       </w:r>
       <w:proofErr w:type="spellStart"/>
       <w:r>
@@ -1903,42 +1984,7 @@
           <w:sz w:val="24"/>
           <w:szCs w:val="24"/>
         </w:rPr>
-        <w:t>The type</w:t>
-      </w:r>
-      <w:r>
-        <w:rPr>
-          <w:sz w:val="24"/>
-          <w:szCs w:val="24"/>
-        </w:rPr>
-        <w:t> </w:t>
-      </w:r>
-      <w:r>
-        <w:rPr>
-          <w:sz w:val="24"/>
-          <w:szCs w:val="24"/>
-        </w:rPr>
-        <w:t xml:space="preserve">represents a character string that may contain any </w:t>
-      </w:r>
-      <w:r>
-        <w:rPr>
-          <w:sz w:val="24"/>
-          <w:szCs w:val="24"/>
-        </w:rPr>
-        <w:t>Unicode character allowed by OWL</w:t>
-      </w:r>
-      <w:r>
-        <w:rPr>
-          <w:sz w:val="24"/>
-          <w:szCs w:val="24"/>
-        </w:rPr>
-        <w:t>. The</w:t>
-      </w:r>
-      <w:r>
-        <w:rPr>
-          <w:sz w:val="24"/>
-          <w:szCs w:val="24"/>
-        </w:rPr>
-        <w:t> </w:t>
+        <w:t>The type represents a character string that may contain any Unicode character allowed by OWL. The </w:t>
       </w:r>
       <w:r>
         <w:rPr>
@@ -1953,42 +1999,7 @@
           <w:sz w:val="24"/>
           <w:szCs w:val="24"/>
         </w:rPr>
-        <w:t> </w:t>
-      </w:r>
-      <w:r>
-        <w:rPr>
-          <w:sz w:val="24"/>
-          <w:szCs w:val="24"/>
-        </w:rPr>
-        <w:t xml:space="preserve">type </w:t>
-      </w:r>
-      <w:r>
-        <w:rPr>
-          <w:sz w:val="24"/>
-          <w:szCs w:val="24"/>
-        </w:rPr>
-        <w:t>preserves white space</w:t>
-      </w:r>
-      <w:r>
-        <w:rPr>
-          <w:sz w:val="24"/>
-          <w:szCs w:val="24"/>
-        </w:rPr>
-        <w:t>, which means that all whitespace characters (spaces, tabs, carriage returns, and line feeds</w:t>
-      </w:r>
-      <w:r>
-        <w:rPr>
-          <w:sz w:val="24"/>
-          <w:szCs w:val="24"/>
-        </w:rPr>
-        <w:t>) are preserved</w:t>
-      </w:r>
-      <w:r>
-        <w:rPr>
-          <w:sz w:val="24"/>
-          <w:szCs w:val="24"/>
-        </w:rPr>
-        <w:t xml:space="preserve">. </w:t>
+        <w:t xml:space="preserve"> type preserves white space, which means that all whitespace characters (spaces, tabs, carriage returns, and line feeds) are preserved. </w:t>
       </w:r>
     </w:p>
     <w:p>
@@ -2047,7 +2058,37 @@
           <w:sz w:val="24"/>
           <w:szCs w:val="24"/>
         </w:rPr>
-        <w:t xml:space="preserve"> may be one of “gram”, “kilogram”, “milligram” “ounce”, or “pound”. It specifies that any property that represents weights will be expressed in </w:t>
+        <w:t xml:space="preserve"> </w:t>
+      </w:r>
+      <w:r>
+        <w:rPr>
+          <w:sz w:val="24"/>
+          <w:szCs w:val="24"/>
+        </w:rPr>
+        <w:t xml:space="preserve">is constrained from the XML type </w:t>
+      </w:r>
+      <w:proofErr w:type="spellStart"/>
+      <w:r>
+        <w:rPr>
+          <w:sz w:val="24"/>
+          <w:szCs w:val="24"/>
+        </w:rPr>
+        <w:t>xsd:NMTOKEN</w:t>
+      </w:r>
+      <w:proofErr w:type="spellEnd"/>
+      <w:r>
+        <w:rPr>
+          <w:sz w:val="24"/>
+          <w:szCs w:val="24"/>
+        </w:rPr>
+        <w:t xml:space="preserve"> and </w:t>
+      </w:r>
+      <w:r>
+        <w:rPr>
+          <w:sz w:val="24"/>
+          <w:szCs w:val="24"/>
+        </w:rPr>
+        <w:t xml:space="preserve">may be one of “gram”, “kilogram”, “milligram” “ounce”, or “pound”. It specifies that any property that represents weights will be expressed in </w:t>
       </w:r>
       <w:proofErr w:type="spellStart"/>
       <w:r>
@@ -2278,7 +2319,7 @@
           <w:sz w:val="24"/>
           <w:szCs w:val="24"/>
         </w:rPr>
-        <w:t>PartsBin</w:t>
+        <w:t>WorkTable</w:t>
       </w:r>
       <w:proofErr w:type="spellEnd"/>
       <w:r>
@@ -2703,7 +2744,7 @@
           <w:szCs w:val="24"/>
         </w:rPr>
       </w:pPr>
-      <w:bookmarkStart w:id="0" w:name="_Ref212514572"/>
+      <w:bookmarkStart w:id="1" w:name="_Ref212514572"/>
       <w:r>
         <w:rPr>
           <w:sz w:val="24"/>
@@ -2747,7 +2788,7 @@
         </w:rPr>
         <w:fldChar w:fldCharType="end"/>
       </w:r>
-      <w:bookmarkEnd w:id="0"/>
+      <w:bookmarkEnd w:id="1"/>
       <w:r>
         <w:rPr>
           <w:sz w:val="24"/>
@@ -2996,6 +3037,7 @@
                 <w:sz w:val="24"/>
                 <w:szCs w:val="24"/>
               </w:rPr>
+              <w:lastRenderedPageBreak/>
               <w:t xml:space="preserve">    </w:t>
             </w:r>
             <w:proofErr w:type="spellStart"/>
@@ -3177,7 +3219,6 @@
                 <w:sz w:val="24"/>
                 <w:szCs w:val="24"/>
               </w:rPr>
-              <w:lastRenderedPageBreak/>
               <w:t xml:space="preserve">            </w:t>
             </w:r>
             <w:proofErr w:type="spellStart"/>
@@ -5744,7 +5785,15 @@
           <w:sz w:val="24"/>
           <w:szCs w:val="24"/>
         </w:rPr>
-        <w:t xml:space="preserve"> is in or on another, are needed to support making logical plans for building kits. Mathematically precise locations are needed to support robot motion. The mathematical location, </w:t>
+        <w:t xml:space="preserve"> is in or on another, are needed to support making logical plans for building </w:t>
+      </w:r>
+      <w:r>
+        <w:rPr>
+          <w:sz w:val="24"/>
+          <w:szCs w:val="24"/>
+        </w:rPr>
+        <w:lastRenderedPageBreak/>
+        <w:t xml:space="preserve">kits. Mathematically precise locations are needed to support robot motion. The mathematical location, </w:t>
       </w:r>
       <w:proofErr w:type="spellStart"/>
       <w:r>
@@ -5791,15 +5840,7 @@
           <w:sz w:val="24"/>
           <w:szCs w:val="24"/>
         </w:rPr>
-        <w:t xml:space="preserve">. The mathematical information consists of the location of the </w:t>
-      </w:r>
-      <w:r>
-        <w:rPr>
-          <w:sz w:val="24"/>
-          <w:szCs w:val="24"/>
-        </w:rPr>
-        <w:lastRenderedPageBreak/>
-        <w:t xml:space="preserve">origin of </w:t>
+        <w:t xml:space="preserve">. The mathematical information consists of the location of the origin of </w:t>
       </w:r>
       <w:r>
         <w:rPr>
@@ -7667,7 +7708,40 @@
           <w:sz w:val="24"/>
           <w:szCs w:val="24"/>
         </w:rPr>
-        <w:t>The structure of the kitting workstation class is shown i</w:t>
+        <w:t xml:space="preserve">The structure of the </w:t>
+      </w:r>
+      <w:proofErr w:type="spellStart"/>
+      <w:r>
+        <w:rPr>
+          <w:b/>
+          <w:sz w:val="24"/>
+          <w:szCs w:val="24"/>
+        </w:rPr>
+        <w:t>K</w:t>
+      </w:r>
+      <w:r>
+        <w:rPr>
+          <w:b/>
+          <w:sz w:val="24"/>
+          <w:szCs w:val="24"/>
+        </w:rPr>
+        <w:t>ittingW</w:t>
+      </w:r>
+      <w:r>
+        <w:rPr>
+          <w:b/>
+          <w:sz w:val="24"/>
+          <w:szCs w:val="24"/>
+        </w:rPr>
+        <w:t>orkstation</w:t>
+      </w:r>
+      <w:proofErr w:type="spellEnd"/>
+      <w:r>
+        <w:rPr>
+          <w:sz w:val="24"/>
+          <w:szCs w:val="24"/>
+        </w:rPr>
+        <w:t xml:space="preserve"> class is shown i</w:t>
       </w:r>
       <w:r>
         <w:rPr>
@@ -7681,7 +7755,39 @@
           <w:sz w:val="24"/>
           <w:szCs w:val="24"/>
         </w:rPr>
-        <w:t xml:space="preserve"> The figure shows the names of the attributes of a kitting workstation. The first </w:t>
+        <w:t xml:space="preserve"> The figure shows th</w:t>
+      </w:r>
+      <w:r>
+        <w:rPr>
+          <w:sz w:val="24"/>
+          <w:szCs w:val="24"/>
+        </w:rPr>
+        <w:t xml:space="preserve">e names of the attributes of a </w:t>
+      </w:r>
+      <w:proofErr w:type="spellStart"/>
+      <w:r>
+        <w:rPr>
+          <w:b/>
+          <w:sz w:val="24"/>
+          <w:szCs w:val="24"/>
+        </w:rPr>
+        <w:t>KittingW</w:t>
+      </w:r>
+      <w:r>
+        <w:rPr>
+          <w:b/>
+          <w:sz w:val="24"/>
+          <w:szCs w:val="24"/>
+        </w:rPr>
+        <w:t>orkstation</w:t>
+      </w:r>
+      <w:proofErr w:type="spellEnd"/>
+      <w:r>
+        <w:rPr>
+          <w:sz w:val="24"/>
+          <w:szCs w:val="24"/>
+        </w:rPr>
+        <w:t xml:space="preserve">. The first </w:t>
       </w:r>
       <w:r>
         <w:rPr>
@@ -7926,7 +8032,21 @@
           <w:sz w:val="24"/>
           <w:szCs w:val="24"/>
         </w:rPr>
-        <w:t>the XML schema</w:t>
+        <w:t>an</w:t>
+      </w:r>
+      <w:r>
+        <w:rPr>
+          <w:sz w:val="24"/>
+          <w:szCs w:val="24"/>
+        </w:rPr>
+        <w:t xml:space="preserve"> XML schema</w:t>
+      </w:r>
+      <w:r>
+        <w:rPr>
+          <w:sz w:val="24"/>
+          <w:szCs w:val="24"/>
+        </w:rPr>
+        <w:t xml:space="preserve"> depicting the OWL model</w:t>
       </w:r>
       <w:r>
         <w:rPr>
@@ -8107,7 +8227,7 @@
                 <w:szCs w:val="24"/>
               </w:rPr>
             </w:pPr>
-            <w:bookmarkStart w:id="1" w:name="_Ref212530869"/>
+            <w:bookmarkStart w:id="2" w:name="_Ref212530869"/>
             <w:r>
               <w:rPr>
                 <w:sz w:val="24"/>
@@ -8151,7 +8271,7 @@
               </w:rPr>
               <w:fldChar w:fldCharType="end"/>
             </w:r>
-            <w:bookmarkEnd w:id="1"/>
+            <w:bookmarkEnd w:id="2"/>
             <w:r>
               <w:rPr>
                 <w:sz w:val="24"/>
@@ -8451,7 +8571,7 @@
                 <w:szCs w:val="24"/>
               </w:rPr>
             </w:pPr>
-            <w:bookmarkStart w:id="2" w:name="_Ref212530857"/>
+            <w:bookmarkStart w:id="3" w:name="_Ref212530857"/>
             <w:r>
               <w:rPr>
                 <w:sz w:val="24"/>
@@ -8495,7 +8615,7 @@
               </w:rPr>
               <w:fldChar w:fldCharType="end"/>
             </w:r>
-            <w:bookmarkEnd w:id="2"/>
+            <w:bookmarkEnd w:id="3"/>
             <w:r>
               <w:rPr>
                 <w:sz w:val="24"/>
@@ -8580,7 +8700,7 @@
                 <w:szCs w:val="24"/>
               </w:rPr>
             </w:pPr>
-            <w:bookmarkStart w:id="3" w:name="_Ref212530971"/>
+            <w:bookmarkStart w:id="4" w:name="_Ref212530971"/>
             <w:r>
               <w:rPr>
                 <w:sz w:val="24"/>
@@ -8624,7 +8744,7 @@
               </w:rPr>
               <w:fldChar w:fldCharType="end"/>
             </w:r>
-            <w:bookmarkEnd w:id="3"/>
+            <w:bookmarkEnd w:id="4"/>
             <w:r>
               <w:rPr>
                 <w:sz w:val="24"/>
@@ -8743,7 +8863,7 @@
                 <w:szCs w:val="24"/>
               </w:rPr>
             </w:pPr>
-            <w:bookmarkStart w:id="4" w:name="_Ref212530998"/>
+            <w:bookmarkStart w:id="5" w:name="_Ref212530998"/>
             <w:r>
               <w:rPr>
                 <w:sz w:val="24"/>
@@ -8787,7 +8907,7 @@
               </w:rPr>
               <w:fldChar w:fldCharType="end"/>
             </w:r>
-            <w:bookmarkEnd w:id="4"/>
+            <w:bookmarkEnd w:id="5"/>
             <w:r>
               <w:rPr>
                 <w:sz w:val="24"/>
@@ -8898,7 +9018,7 @@
                 <w:szCs w:val="24"/>
               </w:rPr>
             </w:pPr>
-            <w:bookmarkStart w:id="5" w:name="_Ref212531014"/>
+            <w:bookmarkStart w:id="6" w:name="_Ref212531014"/>
             <w:r>
               <w:rPr>
                 <w:sz w:val="24"/>
@@ -8942,7 +9062,7 @@
               </w:rPr>
               <w:fldChar w:fldCharType="end"/>
             </w:r>
-            <w:bookmarkEnd w:id="5"/>
+            <w:bookmarkEnd w:id="6"/>
             <w:r>
               <w:rPr>
                 <w:sz w:val="24"/>
@@ -9027,7 +9147,7 @@
                 <w:szCs w:val="24"/>
               </w:rPr>
             </w:pPr>
-            <w:bookmarkStart w:id="6" w:name="_Ref212531027"/>
+            <w:bookmarkStart w:id="7" w:name="_Ref212531027"/>
             <w:r>
               <w:rPr>
                 <w:sz w:val="24"/>
@@ -9071,7 +9191,7 @@
               </w:rPr>
               <w:fldChar w:fldCharType="end"/>
             </w:r>
-            <w:bookmarkEnd w:id="6"/>
+            <w:bookmarkEnd w:id="7"/>
             <w:r>
               <w:rPr>
                 <w:sz w:val="24"/>
@@ -9225,7 +9345,7 @@
                 <w:szCs w:val="24"/>
               </w:rPr>
             </w:pPr>
-            <w:bookmarkStart w:id="7" w:name="_Ref212531041"/>
+            <w:bookmarkStart w:id="8" w:name="_Ref212531041"/>
             <w:r>
               <w:rPr>
                 <w:sz w:val="24"/>
@@ -9269,7 +9389,7 @@
               </w:rPr>
               <w:fldChar w:fldCharType="end"/>
             </w:r>
-            <w:bookmarkEnd w:id="7"/>
+            <w:bookmarkEnd w:id="8"/>
             <w:r>
               <w:rPr>
                 <w:sz w:val="24"/>
@@ -9354,7 +9474,7 @@
                 <w:szCs w:val="24"/>
               </w:rPr>
             </w:pPr>
-            <w:bookmarkStart w:id="8" w:name="_Ref212530873"/>
+            <w:bookmarkStart w:id="9" w:name="_Ref212530873"/>
             <w:r>
               <w:rPr>
                 <w:sz w:val="24"/>
@@ -9398,7 +9518,7 @@
               </w:rPr>
               <w:fldChar w:fldCharType="end"/>
             </w:r>
-            <w:bookmarkEnd w:id="8"/>
+            <w:bookmarkEnd w:id="9"/>
             <w:r>
               <w:rPr>
                 <w:sz w:val="24"/>
@@ -15113,7 +15233,23 @@
           <w:sz w:val="24"/>
           <w:szCs w:val="24"/>
         </w:rPr>
-        <w:t>Part Tray With Parts</w:t>
+        <w:t>Part</w:t>
+      </w:r>
+      <w:r>
+        <w:rPr>
+          <w:b/>
+          <w:sz w:val="24"/>
+          <w:szCs w:val="24"/>
+        </w:rPr>
+        <w:t>s</w:t>
+      </w:r>
+      <w:r>
+        <w:rPr>
+          <w:b/>
+          <w:sz w:val="24"/>
+          <w:szCs w:val="24"/>
+        </w:rPr>
+        <w:t xml:space="preserve"> Tray With Parts</w:t>
       </w:r>
       <w:r>
         <w:rPr>
@@ -18704,6 +18840,13 @@
           <w:sz w:val="24"/>
           <w:szCs w:val="24"/>
         </w:rPr>
+        <w:t xml:space="preserve">that is the union of one to many volumes </w:t>
+      </w:r>
+      <w:r>
+        <w:rPr>
+          <w:sz w:val="24"/>
+          <w:szCs w:val="24"/>
+        </w:rPr>
         <w:t xml:space="preserve">of type </w:t>
       </w:r>
       <w:proofErr w:type="spellStart"/>
@@ -18928,7 +19071,7 @@
           <w:sz w:val="24"/>
           <w:szCs w:val="24"/>
         </w:rPr>
-        <w:t xml:space="preserve"> here might be expanded greatly to include, for example, its kinematic description, the values of joint angles, arm lengths of variable length arms, </w:t>
+        <w:t xml:space="preserve"> here might be expanded greatly to include, for example, its kinematic description, the values of joint angles, </w:t>
       </w:r>
       <w:r>
         <w:rPr>
@@ -18936,7 +19079,7 @@
           <w:szCs w:val="24"/>
         </w:rPr>
         <w:lastRenderedPageBreak/>
-        <w:t>gripper actuation (open, closed, etc.), ranges, velocities, and accelerations of each joint, etc.</w:t>
+        <w:t>arm lengths of variable length arms, gripper actuation (open, closed, etc.), ranges, velocities, and accelerations of each joint, etc.</w:t>
       </w:r>
     </w:p>
     <w:p>
@@ -21032,8 +21175,6 @@
           <w:szCs w:val="24"/>
         </w:rPr>
       </w:pPr>
-      <w:bookmarkStart w:id="9" w:name="_GoBack"/>
-      <w:bookmarkEnd w:id="9"/>
     </w:p>
     <w:p>
       <w:pPr>
@@ -21203,9 +21344,11 @@
       </w:r>
     </w:p>
     <w:sectPr>
+      <w:footerReference w:type="default" r:id="rId19"/>
       <w:pgSz w:w="12240" w:h="15840"/>
       <w:pgMar w:top="1440" w:right="1800" w:bottom="1440" w:left="1800" w:header="720" w:footer="720" w:gutter="0"/>
       <w:cols w:space="720"/>
+      <w:titlePg/>
       <w:docGrid w:linePitch="360"/>
     </w:sectPr>
   </w:body>
@@ -21237,6 +21380,59 @@
 </w:endnotes>
 </file>
 
+<file path=word/footer1.xml><?xml version="1.0" encoding="utf-8"?>
+<w:ftr xmlns:wpc="http://schemas.microsoft.com/office/word/2010/wordprocessingCanvas" xmlns:mc="http://schemas.openxmlformats.org/markup-compatibility/2006" xmlns:o="urn:schemas-microsoft-com:office:office" xmlns:r="http://schemas.openxmlformats.org/officeDocument/2006/relationships" xmlns:m="http://schemas.openxmlformats.org/officeDocument/2006/math" xmlns:v="urn:schemas-microsoft-com:vml" xmlns:wp14="http://schemas.microsoft.com/office/word/2010/wordprocessingDrawing" xmlns:wp="http://schemas.openxmlformats.org/drawingml/2006/wordprocessingDrawing" xmlns:w10="urn:schemas-microsoft-com:office:word" xmlns:w="http://schemas.openxmlformats.org/wordprocessingml/2006/main" xmlns:w14="http://schemas.microsoft.com/office/word/2010/wordml" xmlns:wpg="http://schemas.microsoft.com/office/word/2010/wordprocessingGroup" xmlns:wpi="http://schemas.microsoft.com/office/word/2010/wordprocessingInk" xmlns:wne="http://schemas.microsoft.com/office/word/2006/wordml" xmlns:wps="http://schemas.microsoft.com/office/word/2010/wordprocessingShape" mc:Ignorable="w14 wp14">
+  <w:sdt>
+    <w:sdtPr>
+      <w:id w:val="1475864771"/>
+      <w:docPartObj>
+        <w:docPartGallery w:val="Page Numbers (Bottom of Page)"/>
+        <w:docPartUnique/>
+      </w:docPartObj>
+    </w:sdtPr>
+    <w:sdtEndPr>
+      <w:rPr>
+        <w:noProof/>
+      </w:rPr>
+    </w:sdtEndPr>
+    <w:sdtContent>
+      <w:p>
+        <w:pPr>
+          <w:pStyle w:val="Footer"/>
+          <w:jc w:val="center"/>
+        </w:pPr>
+        <w:r>
+          <w:fldChar w:fldCharType="begin"/>
+        </w:r>
+        <w:r>
+          <w:instrText xml:space="preserve"> PAGE   \* MERGEFORMAT </w:instrText>
+        </w:r>
+        <w:r>
+          <w:fldChar w:fldCharType="separate"/>
+        </w:r>
+        <w:r>
+          <w:rPr>
+            <w:noProof/>
+          </w:rPr>
+          <w:t>7</w:t>
+        </w:r>
+        <w:r>
+          <w:rPr>
+            <w:noProof/>
+          </w:rPr>
+          <w:fldChar w:fldCharType="end"/>
+        </w:r>
+      </w:p>
+    </w:sdtContent>
+  </w:sdt>
+  <w:p>
+    <w:pPr>
+      <w:pStyle w:val="Footer"/>
+    </w:pPr>
+  </w:p>
+</w:ftr>
+</file>
+
 <file path=word/footnotes.xml><?xml version="1.0" encoding="utf-8"?>
 <w:footnotes xmlns:wpc="http://schemas.microsoft.com/office/word/2010/wordprocessingCanvas" xmlns:mc="http://schemas.openxmlformats.org/markup-compatibility/2006" xmlns:o="urn:schemas-microsoft-com:office:office" xmlns:r="http://schemas.openxmlformats.org/officeDocument/2006/relationships" xmlns:m="http://schemas.openxmlformats.org/officeDocument/2006/math" xmlns:v="urn:schemas-microsoft-com:vml" xmlns:wp14="http://schemas.microsoft.com/office/word/2010/wordprocessingDrawing" xmlns:wp="http://schemas.openxmlformats.org/drawingml/2006/wordprocessingDrawing" xmlns:w10="urn:schemas-microsoft-com:office:word" xmlns:w="http://schemas.openxmlformats.org/wordprocessingml/2006/main" xmlns:w14="http://schemas.microsoft.com/office/word/2010/wordml" xmlns:wpg="http://schemas.microsoft.com/office/word/2010/wordprocessingGroup" xmlns:wpi="http://schemas.microsoft.com/office/word/2010/wordprocessingInk" xmlns:wne="http://schemas.microsoft.com/office/word/2006/wordml" xmlns:wps="http://schemas.microsoft.com/office/word/2010/wordprocessingShape" mc:Ignorable="w14 wp14">
   <w:footnote w:type="separator" w:id="-1">
@@ -21328,13 +21524,7 @@
         <w:footnoteRef/>
       </w:r>
       <w:r>
-        <w:t xml:space="preserve"> Certain commercial/open source software and tools are identified in this paper in order to explain our research. Such identification does not imply</w:t>
-      </w:r>
-      <w:r>
-        <w:t xml:space="preserve"> </w:t>
-      </w:r>
-      <w:r>
-        <w:t>recommendation or endorsement by the authors, nor does it imply that the software tools identified are necessarily the best available for the purpose.</w:t>
+        <w:t xml:space="preserve"> Certain commercial/open source software and tools are identified in this paper in order to explain our research. Such identification does not imply recommendation or endorsement by the authors, nor does it imply that the software tools identified are necessarily the best available for the purpose.</w:t>
       </w:r>
     </w:p>
   </w:footnote>
@@ -23038,6 +23228,60 @@
       <w:szCs w:val="20"/>
     </w:rPr>
   </w:style>
+  <w:style w:type="paragraph" w:styleId="Header">
+    <w:name w:val="header"/>
+    <w:basedOn w:val="Normal"/>
+    <w:link w:val="HeaderChar"/>
+    <w:uiPriority w:val="99"/>
+    <w:unhideWhenUsed/>
+    <w:rsid w:val="006C63AC"/>
+    <w:pPr>
+      <w:tabs>
+        <w:tab w:val="center" w:pos="4680"/>
+        <w:tab w:val="right" w:pos="9360"/>
+      </w:tabs>
+      <w:spacing w:after="0"/>
+    </w:pPr>
+  </w:style>
+  <w:style w:type="character" w:customStyle="1" w:styleId="HeaderChar">
+    <w:name w:val="Header Char"/>
+    <w:basedOn w:val="DefaultParagraphFont"/>
+    <w:link w:val="Header"/>
+    <w:uiPriority w:val="99"/>
+    <w:rsid w:val="006C63AC"/>
+    <w:rPr>
+      <w:rFonts w:ascii="Times New Roman" w:eastAsia="Times New Roman" w:hAnsi="Times New Roman" w:cs="Times New Roman"/>
+      <w:sz w:val="20"/>
+      <w:szCs w:val="20"/>
+    </w:rPr>
+  </w:style>
+  <w:style w:type="paragraph" w:styleId="Footer">
+    <w:name w:val="footer"/>
+    <w:basedOn w:val="Normal"/>
+    <w:link w:val="FooterChar"/>
+    <w:uiPriority w:val="99"/>
+    <w:unhideWhenUsed/>
+    <w:rsid w:val="006C63AC"/>
+    <w:pPr>
+      <w:tabs>
+        <w:tab w:val="center" w:pos="4680"/>
+        <w:tab w:val="right" w:pos="9360"/>
+      </w:tabs>
+      <w:spacing w:after="0"/>
+    </w:pPr>
+  </w:style>
+  <w:style w:type="character" w:customStyle="1" w:styleId="FooterChar">
+    <w:name w:val="Footer Char"/>
+    <w:basedOn w:val="DefaultParagraphFont"/>
+    <w:link w:val="Footer"/>
+    <w:uiPriority w:val="99"/>
+    <w:rsid w:val="006C63AC"/>
+    <w:rPr>
+      <w:rFonts w:ascii="Times New Roman" w:eastAsia="Times New Roman" w:hAnsi="Times New Roman" w:cs="Times New Roman"/>
+      <w:sz w:val="20"/>
+      <w:szCs w:val="20"/>
+    </w:rPr>
+  </w:style>
 </w:styles>
 </file>
 
@@ -23438,6 +23682,60 @@
       <w:szCs w:val="20"/>
     </w:rPr>
   </w:style>
+  <w:style w:type="paragraph" w:styleId="Header">
+    <w:name w:val="header"/>
+    <w:basedOn w:val="Normal"/>
+    <w:link w:val="HeaderChar"/>
+    <w:uiPriority w:val="99"/>
+    <w:unhideWhenUsed/>
+    <w:rsid w:val="006C63AC"/>
+    <w:pPr>
+      <w:tabs>
+        <w:tab w:val="center" w:pos="4680"/>
+        <w:tab w:val="right" w:pos="9360"/>
+      </w:tabs>
+      <w:spacing w:after="0"/>
+    </w:pPr>
+  </w:style>
+  <w:style w:type="character" w:customStyle="1" w:styleId="HeaderChar">
+    <w:name w:val="Header Char"/>
+    <w:basedOn w:val="DefaultParagraphFont"/>
+    <w:link w:val="Header"/>
+    <w:uiPriority w:val="99"/>
+    <w:rsid w:val="006C63AC"/>
+    <w:rPr>
+      <w:rFonts w:ascii="Times New Roman" w:eastAsia="Times New Roman" w:hAnsi="Times New Roman" w:cs="Times New Roman"/>
+      <w:sz w:val="20"/>
+      <w:szCs w:val="20"/>
+    </w:rPr>
+  </w:style>
+  <w:style w:type="paragraph" w:styleId="Footer">
+    <w:name w:val="footer"/>
+    <w:basedOn w:val="Normal"/>
+    <w:link w:val="FooterChar"/>
+    <w:uiPriority w:val="99"/>
+    <w:unhideWhenUsed/>
+    <w:rsid w:val="006C63AC"/>
+    <w:pPr>
+      <w:tabs>
+        <w:tab w:val="center" w:pos="4680"/>
+        <w:tab w:val="right" w:pos="9360"/>
+      </w:tabs>
+      <w:spacing w:after="0"/>
+    </w:pPr>
+  </w:style>
+  <w:style w:type="character" w:customStyle="1" w:styleId="FooterChar">
+    <w:name w:val="Footer Char"/>
+    <w:basedOn w:val="DefaultParagraphFont"/>
+    <w:link w:val="Footer"/>
+    <w:uiPriority w:val="99"/>
+    <w:rsid w:val="006C63AC"/>
+    <w:rPr>
+      <w:rFonts w:ascii="Times New Roman" w:eastAsia="Times New Roman" w:hAnsi="Times New Roman" w:cs="Times New Roman"/>
+      <w:sz w:val="20"/>
+      <w:szCs w:val="20"/>
+    </w:rPr>
+  </w:style>
 </w:styles>
 </file>
 
@@ -23766,7 +24064,7 @@
 </file>
 
 <file path=customXml/itemProps1.xml><?xml version="1.0" encoding="utf-8"?>
-<ds:datastoreItem xmlns:ds="http://schemas.openxmlformats.org/officeDocument/2006/customXml" ds:itemID="{CC56A2AB-D0DB-4B56-B8BB-18768E468A1D}">
+<ds:datastoreItem xmlns:ds="http://schemas.openxmlformats.org/officeDocument/2006/customXml" ds:itemID="{B5511E8E-ACDB-4AB3-B400-F73C3CB54C5E}">
   <ds:schemaRefs>
     <ds:schemaRef ds:uri="http://schemas.openxmlformats.org/officeDocument/2006/bibliography"/>
   </ds:schemaRefs>

</xml_diff>